<commit_message>
fix theme : changement police notament (Latin Modern -> Charis SIL)
</commit_message>
<xml_diff>
--- a/base_style.docx
+++ b/base_style.docx
@@ -48,9 +48,7 @@
         <w:p>
           <w:pPr>
             <w:pStyle w:val="TOCHeading"/>
-            <w:rPr>
-              <w:lang w:val="fr-FR"/>
-            </w:rPr>
+            <w:rPr/>
           </w:pPr>
           <w:r>
             <w:rPr>
@@ -588,14 +586,10 @@
     <w:p>
       <w:pPr>
         <w:pStyle w:val="Titre1"/>
-        <w:rPr>
-          <w:lang w:val="fr-FR"/>
-        </w:rPr>
+        <w:rPr/>
       </w:pPr>
       <w:r>
-        <w:rPr>
-          <w:lang w:val="fr-FR"/>
-        </w:rPr>
+        <w:rPr/>
       </w:r>
       <w:r>
         <w:rPr/>
@@ -603,9 +597,10 @@
       </w:r>
     </w:p>
     <w:sectPr>
+      <w:footerReference w:type="default" r:id="rId2"/>
       <w:type w:val="nextPage"/>
       <w:pgSz w:w="12240" w:h="15840"/>
-      <w:pgMar w:left="850" w:right="2268" w:header="0" w:top="850" w:footer="0" w:bottom="850" w:gutter="0"/>
+      <w:pgMar w:left="850" w:right="2268" w:header="0" w:top="850" w:footer="850" w:bottom="1414" w:gutter="0"/>
       <w:pgNumType w:fmt="decimal"/>
       <w:formProt w:val="false"/>
       <w:textDirection w:val="lrTb"/>
@@ -613,6 +608,63 @@
     </w:sectPr>
   </w:body>
 </w:document>
+</file>
+
+<file path=word/footer1.xml><?xml version="1.0" encoding="utf-8"?>
+<w:ftr xmlns:o="urn:schemas-microsoft-com:office:office" xmlns:r="http://schemas.openxmlformats.org/officeDocument/2006/relationships" xmlns:v="urn:schemas-microsoft-com:vml" xmlns:w="http://schemas.openxmlformats.org/wordprocessingml/2006/main" xmlns:w10="urn:schemas-microsoft-com:office:word" xmlns:wp="http://schemas.openxmlformats.org/drawingml/2006/wordprocessingDrawing" xmlns:wps="http://schemas.microsoft.com/office/word/2010/wordprocessingShape" xmlns:wpg="http://schemas.microsoft.com/office/word/2010/wordprocessingGroup" xmlns:mc="http://schemas.openxmlformats.org/markup-compatibility/2006" xmlns:wp14="http://schemas.microsoft.com/office/word/2010/wordprocessingDrawing" xmlns:w14="http://schemas.microsoft.com/office/word/2010/wordml" mc:Ignorable="w14 wp14">
+  <w:p>
+    <w:pPr>
+      <w:pStyle w:val="Pieddepage"/>
+      <w:spacing w:before="0" w:after="200"/>
+      <w:jc w:val="right"/>
+      <w:rPr/>
+    </w:pPr>
+    <w:r>
+      <w:rPr/>
+      <w:fldChar w:fldCharType="begin"/>
+    </w:r>
+    <w:r>
+      <w:rPr/>
+      <w:instrText> PAGE </w:instrText>
+    </w:r>
+    <w:r>
+      <w:rPr/>
+      <w:fldChar w:fldCharType="separate"/>
+    </w:r>
+    <w:r>
+      <w:rPr/>
+      <w:t>2</w:t>
+    </w:r>
+    <w:r>
+      <w:rPr/>
+      <w:fldChar w:fldCharType="end"/>
+    </w:r>
+    <w:r>
+      <w:rPr/>
+      <w:t>/</w:t>
+    </w:r>
+    <w:r>
+      <w:rPr/>
+      <w:fldChar w:fldCharType="begin"/>
+    </w:r>
+    <w:r>
+      <w:rPr/>
+      <w:instrText> NUMPAGES </w:instrText>
+    </w:r>
+    <w:r>
+      <w:rPr/>
+      <w:fldChar w:fldCharType="separate"/>
+    </w:r>
+    <w:r>
+      <w:rPr/>
+      <w:t>2</w:t>
+    </w:r>
+    <w:r>
+      <w:rPr/>
+      <w:fldChar w:fldCharType="end"/>
+    </w:r>
+  </w:p>
+</w:ftr>
 </file>
 
 <file path=word/styles.xml><?xml version="1.0" encoding="utf-8"?>
@@ -645,7 +697,7 @@
       <w:kern w:val="0"/>
       <w:sz w:val="24"/>
       <w:szCs w:val="24"/>
-      <w:lang w:eastAsia="en-US" w:bidi="ar-SA" w:val="fr-FR"/>
+      <w:lang w:val="fr-FR" w:eastAsia="en-US" w:bidi="ar-SA"/>
     </w:rPr>
   </w:style>
   <w:style w:type="paragraph" w:styleId="Titre1">
@@ -1271,7 +1323,7 @@
       <w:kern w:val="0"/>
       <w:sz w:val="24"/>
       <w:szCs w:val="24"/>
-      <w:lang w:eastAsia="en-US" w:bidi="ar-SA" w:val="fr-FR"/>
+      <w:lang w:val="fr-FR" w:eastAsia="en-US" w:bidi="ar-SA"/>
     </w:rPr>
   </w:style>
   <w:style w:type="paragraph" w:styleId="Date">
@@ -1290,7 +1342,7 @@
       <w:kern w:val="0"/>
       <w:sz w:val="24"/>
       <w:szCs w:val="24"/>
-      <w:lang w:eastAsia="en-US" w:bidi="ar-SA" w:val="fr-FR"/>
+      <w:lang w:val="fr-FR" w:eastAsia="en-US" w:bidi="ar-SA"/>
     </w:rPr>
   </w:style>
   <w:style w:type="paragraph" w:styleId="Abstract" w:customStyle="1">
@@ -1446,6 +1498,18 @@
         <w:tab w:val="right" w:pos="8556" w:leader="dot"/>
       </w:tabs>
       <w:ind w:left="566" w:hanging="0"/>
+    </w:pPr>
+    <w:rPr/>
+  </w:style>
+  <w:style w:type="paragraph" w:styleId="Pieddepage">
+    <w:name w:val="Footer"/>
+    <w:basedOn w:val="Normal"/>
+    <w:pPr>
+      <w:suppressLineNumbers/>
+      <w:tabs>
+        <w:tab w:val="center" w:pos="4561" w:leader="none"/>
+        <w:tab w:val="right" w:pos="9122" w:leader="none"/>
+      </w:tabs>
     </w:pPr>
     <w:rPr/>
   </w:style>

</xml_diff>